<commit_message>
Add image to Author; Add timestamp to Order
</commit_message>
<xml_diff>
--- a/BookStore.Web/InvoiceOneOrder.docx
+++ b/BookStore.Web/InvoiceOneOrder.docx
@@ -54,7 +54,7 @@
           </w:tcPr>
           <w:p>
             <w:r>
-              <w:t>Order owner</w:t>
+              <w:t>Order time</w:t>
             </w:r>
           </w:p>
         </w:tc>
@@ -64,13 +64,7 @@
           </w:tcPr>
           <w:p>
             <w:r>
-              <w:t>{{Owner</w:t>
-            </w:r>
-            <w:r>
-              <w:t>Email</w:t>
-            </w:r>
-            <w:r>
-              <w:t>}}</w:t>
+              <w:t>{{OrderTimestamp}}</w:t>
             </w:r>
           </w:p>
         </w:tc>
@@ -82,7 +76,7 @@
           </w:tcPr>
           <w:p>
             <w:r>
-              <w:t>Total price</w:t>
+              <w:t>Owner</w:t>
             </w:r>
           </w:p>
         </w:tc>
@@ -92,7 +86,7 @@
           </w:tcPr>
           <w:p>
             <w:r>
-              <w:t>{{OrderTotalPrice}}</w:t>
+              <w:t>{{OwnerEmail}}</w:t>
             </w:r>
           </w:p>
         </w:tc>
@@ -104,10 +98,7 @@
           </w:tcPr>
           <w:p>
             <w:r>
-              <w:t>Books</w:t>
-            </w:r>
-            <w:r>
-              <w:t xml:space="preserve"> in order</w:t>
+              <w:t>Total price</w:t>
             </w:r>
           </w:p>
         </w:tc>
@@ -117,13 +108,29 @@
           </w:tcPr>
           <w:p>
             <w:r>
-              <w:t>{{</w:t>
-            </w:r>
-            <w:r>
-              <w:t>Book</w:t>
-            </w:r>
-            <w:r>
-              <w:t>sInOrder}}</w:t>
+              <w:t>{{OrderTotalPrice}}</w:t>
+            </w:r>
+          </w:p>
+        </w:tc>
+      </w:tr>
+      <w:tr>
+        <w:tc>
+          <w:tcPr>
+            <w:tcW w:w="1696" w:type="dxa"/>
+          </w:tcPr>
+          <w:p>
+            <w:r>
+              <w:t>Books in order</w:t>
+            </w:r>
+          </w:p>
+        </w:tc>
+        <w:tc>
+          <w:tcPr>
+            <w:tcW w:w="7654" w:type="dxa"/>
+          </w:tcPr>
+          <w:p>
+            <w:r>
+              <w:t>{{BooksInOrder}}</w:t>
             </w:r>
           </w:p>
         </w:tc>

</xml_diff>